<commit_message>
fixed errors in project network & upoad resorce project network
</commit_message>
<xml_diff>
--- a/project Network.docx
+++ b/project Network.docx
@@ -347,7 +347,7 @@
                 <w:sz w:val="24"/>
                 <w:szCs w:val="24"/>
               </w:rPr>
-              <w:t>20</w:t>
+              <w:t>15</w:t>
             </w:r>
             <w:r>
               <w:rPr>
@@ -468,7 +468,15 @@
                 <w:sz w:val="24"/>
                 <w:szCs w:val="24"/>
               </w:rPr>
-              <w:t>0 Days</w:t>
+              <w:t>5</w:t>
+            </w:r>
+            <w:r>
+              <w:rPr>
+                <w:rFonts w:asciiTheme="minorBidi" w:hAnsiTheme="minorBidi"/>
+                <w:sz w:val="24"/>
+                <w:szCs w:val="24"/>
+              </w:rPr>
+              <w:t xml:space="preserve"> Days</w:t>
             </w:r>
           </w:p>
         </w:tc>
@@ -581,7 +589,23 @@
                 <w:sz w:val="24"/>
                 <w:szCs w:val="24"/>
               </w:rPr>
-              <w:t>20 Days</w:t>
+              <w:t>2</w:t>
+            </w:r>
+            <w:r>
+              <w:rPr>
+                <w:rFonts w:asciiTheme="minorBidi" w:hAnsiTheme="minorBidi"/>
+                <w:sz w:val="24"/>
+                <w:szCs w:val="24"/>
+              </w:rPr>
+              <w:t>5</w:t>
+            </w:r>
+            <w:r>
+              <w:rPr>
+                <w:rFonts w:asciiTheme="minorBidi" w:hAnsiTheme="minorBidi"/>
+                <w:sz w:val="24"/>
+                <w:szCs w:val="24"/>
+              </w:rPr>
+              <w:t xml:space="preserve"> Days</w:t>
             </w:r>
           </w:p>
         </w:tc>
@@ -678,7 +702,15 @@
                 <w:sz w:val="24"/>
                 <w:szCs w:val="24"/>
               </w:rPr>
-              <w:t>5 Days</w:t>
+              <w:t>10</w:t>
+            </w:r>
+            <w:r>
+              <w:rPr>
+                <w:rFonts w:asciiTheme="minorBidi" w:hAnsiTheme="minorBidi"/>
+                <w:sz w:val="24"/>
+                <w:szCs w:val="24"/>
+              </w:rPr>
+              <w:t xml:space="preserve"> Days</w:t>
             </w:r>
           </w:p>
         </w:tc>
@@ -775,6 +807,14 @@
                 <w:sz w:val="24"/>
                 <w:szCs w:val="24"/>
               </w:rPr>
+              <w:t>1</w:t>
+            </w:r>
+            <w:r>
+              <w:rPr>
+                <w:rFonts w:asciiTheme="minorBidi" w:hAnsiTheme="minorBidi"/>
+                <w:sz w:val="24"/>
+                <w:szCs w:val="24"/>
+              </w:rPr>
               <w:t>5 Days</w:t>
             </w:r>
           </w:p>
@@ -971,6 +1011,14 @@
                 <w:szCs w:val="24"/>
               </w:rPr>
             </w:pPr>
+            <w:r>
+              <w:rPr>
+                <w:rFonts w:asciiTheme="minorBidi" w:hAnsiTheme="minorBidi"/>
+                <w:sz w:val="24"/>
+                <w:szCs w:val="24"/>
+              </w:rPr>
+              <w:t>1</w:t>
+            </w:r>
             <w:r>
               <w:rPr>
                 <w:rFonts w:asciiTheme="minorBidi" w:hAnsiTheme="minorBidi"/>
@@ -1642,12 +1690,6 @@
         <w:gridCol w:w="895"/>
       </w:tblGrid>
       <w:tr>
-        <w:tblPrEx>
-          <w:tblCellMar>
-            <w:top w:w="0" w:type="dxa"/>
-            <w:bottom w:w="0" w:type="dxa"/>
-          </w:tblCellMar>
-        </w:tblPrEx>
         <w:trPr>
           <w:trHeight w:val="561"/>
         </w:trPr>
@@ -1701,12 +1743,6 @@
         </w:tc>
       </w:tr>
       <w:tr>
-        <w:tblPrEx>
-          <w:tblCellMar>
-            <w:top w:w="0" w:type="dxa"/>
-            <w:bottom w:w="0" w:type="dxa"/>
-          </w:tblCellMar>
-        </w:tblPrEx>
         <w:trPr>
           <w:trHeight w:val="561"/>
         </w:trPr>
@@ -1740,18 +1776,15 @@
               <w:jc w:val="center"/>
             </w:pPr>
             <w:r>
-              <w:t>Development Requirements</w:t>
+              <w:t xml:space="preserve">Development </w:t>
+            </w:r>
+            <w:r>
+              <w:t>specifications</w:t>
             </w:r>
           </w:p>
         </w:tc>
       </w:tr>
       <w:tr>
-        <w:tblPrEx>
-          <w:tblCellMar>
-            <w:top w:w="0" w:type="dxa"/>
-            <w:bottom w:w="0" w:type="dxa"/>
-          </w:tblCellMar>
-        </w:tblPrEx>
         <w:trPr>
           <w:trHeight w:val="561"/>
         </w:trPr>
@@ -1826,12 +1859,6 @@
         <w:gridCol w:w="895"/>
       </w:tblGrid>
       <w:tr>
-        <w:tblPrEx>
-          <w:tblCellMar>
-            <w:top w:w="0" w:type="dxa"/>
-            <w:bottom w:w="0" w:type="dxa"/>
-          </w:tblCellMar>
-        </w:tblPrEx>
         <w:trPr>
           <w:trHeight w:val="561"/>
         </w:trPr>
@@ -1885,12 +1912,6 @@
         </w:tc>
       </w:tr>
       <w:tr>
-        <w:tblPrEx>
-          <w:tblCellMar>
-            <w:top w:w="0" w:type="dxa"/>
-            <w:bottom w:w="0" w:type="dxa"/>
-          </w:tblCellMar>
-        </w:tblPrEx>
         <w:trPr>
           <w:trHeight w:val="561"/>
         </w:trPr>
@@ -1938,12 +1959,6 @@
         </w:tc>
       </w:tr>
       <w:tr>
-        <w:tblPrEx>
-          <w:tblCellMar>
-            <w:top w:w="0" w:type="dxa"/>
-            <w:bottom w:w="0" w:type="dxa"/>
-          </w:tblCellMar>
-        </w:tblPrEx>
         <w:trPr>
           <w:trHeight w:val="561"/>
         </w:trPr>
@@ -2021,12 +2036,6 @@
         <w:gridCol w:w="895"/>
       </w:tblGrid>
       <w:tr>
-        <w:tblPrEx>
-          <w:tblCellMar>
-            <w:top w:w="0" w:type="dxa"/>
-            <w:bottom w:w="0" w:type="dxa"/>
-          </w:tblCellMar>
-        </w:tblPrEx>
         <w:trPr>
           <w:trHeight w:val="561"/>
         </w:trPr>
@@ -2080,12 +2089,6 @@
         </w:tc>
       </w:tr>
       <w:tr>
-        <w:tblPrEx>
-          <w:tblCellMar>
-            <w:top w:w="0" w:type="dxa"/>
-            <w:bottom w:w="0" w:type="dxa"/>
-          </w:tblCellMar>
-        </w:tblPrEx>
         <w:trPr>
           <w:trHeight w:val="561"/>
         </w:trPr>
@@ -2133,12 +2136,6 @@
         </w:tc>
       </w:tr>
       <w:tr>
-        <w:tblPrEx>
-          <w:tblCellMar>
-            <w:top w:w="0" w:type="dxa"/>
-            <w:bottom w:w="0" w:type="dxa"/>
-          </w:tblCellMar>
-        </w:tblPrEx>
         <w:trPr>
           <w:trHeight w:val="561"/>
         </w:trPr>
@@ -2213,12 +2210,6 @@
         <w:gridCol w:w="895"/>
       </w:tblGrid>
       <w:tr>
-        <w:tblPrEx>
-          <w:tblCellMar>
-            <w:top w:w="0" w:type="dxa"/>
-            <w:bottom w:w="0" w:type="dxa"/>
-          </w:tblCellMar>
-        </w:tblPrEx>
         <w:trPr>
           <w:trHeight w:val="561"/>
         </w:trPr>
@@ -2272,12 +2263,6 @@
         </w:tc>
       </w:tr>
       <w:tr>
-        <w:tblPrEx>
-          <w:tblCellMar>
-            <w:top w:w="0" w:type="dxa"/>
-            <w:bottom w:w="0" w:type="dxa"/>
-          </w:tblCellMar>
-        </w:tblPrEx>
         <w:trPr>
           <w:trHeight w:val="561"/>
         </w:trPr>
@@ -2321,12 +2306,6 @@
         </w:tc>
       </w:tr>
       <w:tr>
-        <w:tblPrEx>
-          <w:tblCellMar>
-            <w:top w:w="0" w:type="dxa"/>
-            <w:bottom w:w="0" w:type="dxa"/>
-          </w:tblCellMar>
-        </w:tblPrEx>
         <w:trPr>
           <w:trHeight w:val="561"/>
         </w:trPr>
@@ -2404,12 +2383,6 @@
         <w:gridCol w:w="895"/>
       </w:tblGrid>
       <w:tr>
-        <w:tblPrEx>
-          <w:tblCellMar>
-            <w:top w:w="0" w:type="dxa"/>
-            <w:bottom w:w="0" w:type="dxa"/>
-          </w:tblCellMar>
-        </w:tblPrEx>
         <w:trPr>
           <w:trHeight w:val="561"/>
         </w:trPr>
@@ -2463,12 +2436,6 @@
         </w:tc>
       </w:tr>
       <w:tr>
-        <w:tblPrEx>
-          <w:tblCellMar>
-            <w:top w:w="0" w:type="dxa"/>
-            <w:bottom w:w="0" w:type="dxa"/>
-          </w:tblCellMar>
-        </w:tblPrEx>
         <w:trPr>
           <w:trHeight w:val="561"/>
         </w:trPr>
@@ -2516,12 +2483,6 @@
         </w:tc>
       </w:tr>
       <w:tr>
-        <w:tblPrEx>
-          <w:tblCellMar>
-            <w:top w:w="0" w:type="dxa"/>
-            <w:bottom w:w="0" w:type="dxa"/>
-          </w:tblCellMar>
-        </w:tblPrEx>
         <w:trPr>
           <w:trHeight w:val="561"/>
         </w:trPr>
@@ -2596,12 +2557,6 @@
         <w:gridCol w:w="895"/>
       </w:tblGrid>
       <w:tr>
-        <w:tblPrEx>
-          <w:tblCellMar>
-            <w:top w:w="0" w:type="dxa"/>
-            <w:bottom w:w="0" w:type="dxa"/>
-          </w:tblCellMar>
-        </w:tblPrEx>
         <w:trPr>
           <w:trHeight w:val="561"/>
         </w:trPr>
@@ -2655,12 +2610,6 @@
         </w:tc>
       </w:tr>
       <w:tr>
-        <w:tblPrEx>
-          <w:tblCellMar>
-            <w:top w:w="0" w:type="dxa"/>
-            <w:bottom w:w="0" w:type="dxa"/>
-          </w:tblCellMar>
-        </w:tblPrEx>
         <w:trPr>
           <w:trHeight w:val="561"/>
         </w:trPr>
@@ -2708,12 +2657,6 @@
         </w:tc>
       </w:tr>
       <w:tr>
-        <w:tblPrEx>
-          <w:tblCellMar>
-            <w:top w:w="0" w:type="dxa"/>
-            <w:bottom w:w="0" w:type="dxa"/>
-          </w:tblCellMar>
-        </w:tblPrEx>
         <w:trPr>
           <w:trHeight w:val="561"/>
         </w:trPr>
@@ -2797,12 +2740,6 @@
         <w:gridCol w:w="895"/>
       </w:tblGrid>
       <w:tr>
-        <w:tblPrEx>
-          <w:tblCellMar>
-            <w:top w:w="0" w:type="dxa"/>
-            <w:bottom w:w="0" w:type="dxa"/>
-          </w:tblCellMar>
-        </w:tblPrEx>
         <w:trPr>
           <w:trHeight w:val="561"/>
         </w:trPr>
@@ -2856,12 +2793,6 @@
         </w:tc>
       </w:tr>
       <w:tr>
-        <w:tblPrEx>
-          <w:tblCellMar>
-            <w:top w:w="0" w:type="dxa"/>
-            <w:bottom w:w="0" w:type="dxa"/>
-          </w:tblCellMar>
-        </w:tblPrEx>
         <w:trPr>
           <w:trHeight w:val="561"/>
         </w:trPr>
@@ -2927,12 +2858,6 @@
         </w:tc>
       </w:tr>
       <w:tr>
-        <w:tblPrEx>
-          <w:tblCellMar>
-            <w:top w:w="0" w:type="dxa"/>
-            <w:bottom w:w="0" w:type="dxa"/>
-          </w:tblCellMar>
-        </w:tblPrEx>
         <w:trPr>
           <w:trHeight w:val="561"/>
         </w:trPr>
@@ -3013,12 +2938,6 @@
         <w:gridCol w:w="895"/>
       </w:tblGrid>
       <w:tr>
-        <w:tblPrEx>
-          <w:tblCellMar>
-            <w:top w:w="0" w:type="dxa"/>
-            <w:bottom w:w="0" w:type="dxa"/>
-          </w:tblCellMar>
-        </w:tblPrEx>
         <w:trPr>
           <w:trHeight w:val="561"/>
         </w:trPr>
@@ -3072,12 +2991,6 @@
         </w:tc>
       </w:tr>
       <w:tr>
-        <w:tblPrEx>
-          <w:tblCellMar>
-            <w:top w:w="0" w:type="dxa"/>
-            <w:bottom w:w="0" w:type="dxa"/>
-          </w:tblCellMar>
-        </w:tblPrEx>
         <w:trPr>
           <w:trHeight w:val="561"/>
         </w:trPr>
@@ -3143,12 +3056,6 @@
         </w:tc>
       </w:tr>
       <w:tr>
-        <w:tblPrEx>
-          <w:tblCellMar>
-            <w:top w:w="0" w:type="dxa"/>
-            <w:bottom w:w="0" w:type="dxa"/>
-          </w:tblCellMar>
-        </w:tblPrEx>
         <w:trPr>
           <w:trHeight w:val="561"/>
         </w:trPr>
@@ -3229,12 +3136,6 @@
         <w:gridCol w:w="895"/>
       </w:tblGrid>
       <w:tr>
-        <w:tblPrEx>
-          <w:tblCellMar>
-            <w:top w:w="0" w:type="dxa"/>
-            <w:bottom w:w="0" w:type="dxa"/>
-          </w:tblCellMar>
-        </w:tblPrEx>
         <w:trPr>
           <w:trHeight w:val="561"/>
         </w:trPr>
@@ -3288,12 +3189,6 @@
         </w:tc>
       </w:tr>
       <w:tr>
-        <w:tblPrEx>
-          <w:tblCellMar>
-            <w:top w:w="0" w:type="dxa"/>
-            <w:bottom w:w="0" w:type="dxa"/>
-          </w:tblCellMar>
-        </w:tblPrEx>
         <w:trPr>
           <w:trHeight w:val="561"/>
         </w:trPr>
@@ -3359,12 +3254,6 @@
         </w:tc>
       </w:tr>
       <w:tr>
-        <w:tblPrEx>
-          <w:tblCellMar>
-            <w:top w:w="0" w:type="dxa"/>
-            <w:bottom w:w="0" w:type="dxa"/>
-          </w:tblCellMar>
-        </w:tblPrEx>
         <w:trPr>
           <w:trHeight w:val="561"/>
         </w:trPr>
@@ -3445,12 +3334,6 @@
         <w:gridCol w:w="895"/>
       </w:tblGrid>
       <w:tr>
-        <w:tblPrEx>
-          <w:tblCellMar>
-            <w:top w:w="0" w:type="dxa"/>
-            <w:bottom w:w="0" w:type="dxa"/>
-          </w:tblCellMar>
-        </w:tblPrEx>
         <w:trPr>
           <w:trHeight w:val="561"/>
         </w:trPr>
@@ -3504,12 +3387,6 @@
         </w:tc>
       </w:tr>
       <w:tr>
-        <w:tblPrEx>
-          <w:tblCellMar>
-            <w:top w:w="0" w:type="dxa"/>
-            <w:bottom w:w="0" w:type="dxa"/>
-          </w:tblCellMar>
-        </w:tblPrEx>
         <w:trPr>
           <w:trHeight w:val="561"/>
         </w:trPr>
@@ -3557,12 +3434,6 @@
         </w:tc>
       </w:tr>
       <w:tr>
-        <w:tblPrEx>
-          <w:tblCellMar>
-            <w:top w:w="0" w:type="dxa"/>
-            <w:bottom w:w="0" w:type="dxa"/>
-          </w:tblCellMar>
-        </w:tblPrEx>
         <w:trPr>
           <w:trHeight w:val="561"/>
         </w:trPr>
@@ -3643,12 +3514,6 @@
         <w:gridCol w:w="895"/>
       </w:tblGrid>
       <w:tr>
-        <w:tblPrEx>
-          <w:tblCellMar>
-            <w:top w:w="0" w:type="dxa"/>
-            <w:bottom w:w="0" w:type="dxa"/>
-          </w:tblCellMar>
-        </w:tblPrEx>
         <w:trPr>
           <w:trHeight w:val="561"/>
         </w:trPr>
@@ -3702,12 +3567,6 @@
         </w:tc>
       </w:tr>
       <w:tr>
-        <w:tblPrEx>
-          <w:tblCellMar>
-            <w:top w:w="0" w:type="dxa"/>
-            <w:bottom w:w="0" w:type="dxa"/>
-          </w:tblCellMar>
-        </w:tblPrEx>
         <w:trPr>
           <w:trHeight w:val="561"/>
         </w:trPr>
@@ -3755,12 +3614,6 @@
         </w:tc>
       </w:tr>
       <w:tr>
-        <w:tblPrEx>
-          <w:tblCellMar>
-            <w:top w:w="0" w:type="dxa"/>
-            <w:bottom w:w="0" w:type="dxa"/>
-          </w:tblCellMar>
-        </w:tblPrEx>
         <w:trPr>
           <w:trHeight w:val="561"/>
         </w:trPr>
@@ -3841,12 +3694,6 @@
         <w:gridCol w:w="895"/>
       </w:tblGrid>
       <w:tr>
-        <w:tblPrEx>
-          <w:tblCellMar>
-            <w:top w:w="0" w:type="dxa"/>
-            <w:bottom w:w="0" w:type="dxa"/>
-          </w:tblCellMar>
-        </w:tblPrEx>
         <w:trPr>
           <w:trHeight w:val="561"/>
         </w:trPr>
@@ -3900,12 +3747,6 @@
         </w:tc>
       </w:tr>
       <w:tr>
-        <w:tblPrEx>
-          <w:tblCellMar>
-            <w:top w:w="0" w:type="dxa"/>
-            <w:bottom w:w="0" w:type="dxa"/>
-          </w:tblCellMar>
-        </w:tblPrEx>
         <w:trPr>
           <w:trHeight w:val="561"/>
         </w:trPr>
@@ -3951,12 +3792,6 @@
         </w:tc>
       </w:tr>
       <w:tr>
-        <w:tblPrEx>
-          <w:tblCellMar>
-            <w:top w:w="0" w:type="dxa"/>
-            <w:bottom w:w="0" w:type="dxa"/>
-          </w:tblCellMar>
-        </w:tblPrEx>
         <w:trPr>
           <w:trHeight w:val="561"/>
         </w:trPr>
@@ -4036,12 +3871,6 @@
         <w:gridCol w:w="990"/>
       </w:tblGrid>
       <w:tr>
-        <w:tblPrEx>
-          <w:tblCellMar>
-            <w:top w:w="0" w:type="dxa"/>
-            <w:bottom w:w="0" w:type="dxa"/>
-          </w:tblCellMar>
-        </w:tblPrEx>
         <w:trPr>
           <w:trHeight w:val="561"/>
         </w:trPr>
@@ -4095,12 +3924,6 @@
         </w:tc>
       </w:tr>
       <w:tr>
-        <w:tblPrEx>
-          <w:tblCellMar>
-            <w:top w:w="0" w:type="dxa"/>
-            <w:bottom w:w="0" w:type="dxa"/>
-          </w:tblCellMar>
-        </w:tblPrEx>
         <w:trPr>
           <w:trHeight w:val="561"/>
         </w:trPr>
@@ -4148,18 +3971,22 @@
                 <w:sz w:val="20"/>
                 <w:szCs w:val="20"/>
               </w:rPr>
-              <w:t>User Requirements</w:t>
+              <w:t xml:space="preserve">User </w:t>
+            </w:r>
+            <w:r>
+              <w:rPr>
+                <w:rFonts w:asciiTheme="minorBidi" w:hAnsiTheme="minorBidi"/>
+                <w:b/>
+                <w:bCs/>
+                <w:sz w:val="20"/>
+                <w:szCs w:val="20"/>
+              </w:rPr>
+              <w:t>specifications</w:t>
             </w:r>
           </w:p>
         </w:tc>
       </w:tr>
       <w:tr>
-        <w:tblPrEx>
-          <w:tblCellMar>
-            <w:top w:w="0" w:type="dxa"/>
-            <w:bottom w:w="0" w:type="dxa"/>
-          </w:tblCellMar>
-        </w:tblPrEx>
         <w:trPr>
           <w:trHeight w:val="561"/>
         </w:trPr>

</xml_diff>